<commit_message>
Update Documentação do SaaS de Rotas Otimizadas.docx
</commit_message>
<xml_diff>
--- a/Documentação/Documentação do SaaS de Rotas Otimizadas.docx
+++ b/Documentação/Documentação do SaaS de Rotas Otimizadas.docx
@@ -15,7 +15,6 @@
           <w:lang w:eastAsia="pt-BR"/>
         </w:rPr>
       </w:pPr>
-      <w:proofErr w:type="gramStart"/>
       <w:r>
         <w:rPr>
           <w:rFonts w:ascii="Times New Roman" w:eastAsia="Times New Roman" w:hAnsi="Times New Roman" w:cs="Times New Roman"/>
@@ -25,7 +24,7 @@
           <w:szCs w:val="36"/>
           <w:lang w:eastAsia="pt-BR"/>
         </w:rPr>
-        <w:t>Documentação  d</w:t>
+        <w:t>Documentação d</w:t>
       </w:r>
       <w:r>
         <w:rPr>
@@ -36,19 +35,7 @@
           <w:szCs w:val="36"/>
           <w:lang w:eastAsia="pt-BR"/>
         </w:rPr>
-        <w:t>o</w:t>
-      </w:r>
-      <w:proofErr w:type="gramEnd"/>
-      <w:r>
-        <w:rPr>
-          <w:rFonts w:ascii="Times New Roman" w:eastAsia="Times New Roman" w:hAnsi="Times New Roman" w:cs="Times New Roman"/>
-          <w:b/>
-          <w:bCs/>
-          <w:sz w:val="36"/>
-          <w:szCs w:val="36"/>
-          <w:lang w:eastAsia="pt-BR"/>
-        </w:rPr>
-        <w:t xml:space="preserve"> Gerador de</w:t>
+        <w:t>o Gerador de</w:t>
       </w:r>
       <w:r>
         <w:rPr>

</xml_diff>